<commit_message>
Dec Sync & Registration
</commit_message>
<xml_diff>
--- a/assets/templates/CR5_template.docx
+++ b/assets/templates/CR5_template.docx
@@ -245,8 +245,18 @@
           <w:sz w:val="20"/>
           <w:szCs w:val="20"/>
         </w:rPr>
-        <w:t xml:space="preserve"> ………………………..</w:t>
-      </w:r>
+        <w:t xml:space="preserve"> ……………………</w:t>
+      </w:r>
+      <w:proofErr w:type="gramStart"/>
+      <w:r>
+        <w:rPr>
+          <w:bCs/>
+          <w:sz w:val="20"/>
+          <w:szCs w:val="20"/>
+        </w:rPr>
+        <w:t>…..</w:t>
+      </w:r>
+      <w:proofErr w:type="gramEnd"/>
       <w:r>
         <w:rPr>
           <w:bCs/>
@@ -341,6 +351,8 @@
               <w:rFonts w:ascii="Arial" w:hAnsi="Arial" w:cs="Arial"/>
               <w:b/>
               <w:color w:val="FF0000"/>
+              <w:sz w:val="20"/>
+              <w:szCs w:val="20"/>
               <w:u w:val="dotted"/>
             </w:rPr>
             <w:t>a</w:t>
@@ -487,7 +499,25 @@
           <w:szCs w:val="20"/>
         </w:rPr>
         <w:tab/>
-        <w:t>(i)</w:t>
+        <w:t>(</w:t>
+      </w:r>
+      <w:proofErr w:type="spellStart"/>
+      <w:r>
+        <w:rPr>
+          <w:bCs/>
+          <w:sz w:val="20"/>
+          <w:szCs w:val="20"/>
+        </w:rPr>
+        <w:t>i</w:t>
+      </w:r>
+      <w:proofErr w:type="spellEnd"/>
+      <w:r>
+        <w:rPr>
+          <w:bCs/>
+          <w:sz w:val="20"/>
+          <w:szCs w:val="20"/>
+        </w:rPr>
+        <w:t>)</w:t>
       </w:r>
       <w:r>
         <w:rPr>
@@ -522,7 +552,7 @@
             <w:rFonts w:ascii="Arial" w:hAnsi="Arial" w:cs="Arial"/>
             <w:b/>
           </w:rPr>
-          <w:alias w:val="company_street"/>
+          <w:alias w:val="old_address"/>
           <w:tag w:val="text"/>
           <w:id w:val="1533919709"/>
           <w:placeholder>
@@ -548,93 +578,6 @@
           </w:r>
         </w:sdtContent>
       </w:sdt>
-      <w:r>
-        <w:rPr>
-          <w:rFonts w:ascii="Arial" w:hAnsi="Arial" w:cs="Arial"/>
-          <w:b/>
-        </w:rPr>
-        <w:t xml:space="preserve">,  </w:t>
-      </w:r>
-      <w:bookmarkStart w:id="0" w:name="_Hlk127471528"/>
-      <w:sdt>
-        <w:sdtPr>
-          <w:rPr>
-            <w:rFonts w:ascii="Arial" w:hAnsi="Arial" w:cs="Arial"/>
-            <w:b/>
-          </w:rPr>
-          <w:alias w:val="company_city"/>
-          <w:tag w:val="text"/>
-          <w:id w:val="-1365208573"/>
-          <w:placeholder>
-            <w:docPart w:val="E7254472629C4D42BB2E280CF1DA1BA3"/>
-          </w:placeholder>
-        </w:sdtPr>
-        <w:sdtEndPr>
-          <w:rPr>
-            <w:color w:val="FF0000"/>
-          </w:rPr>
-        </w:sdtEndPr>
-        <w:sdtContent>
-          <w:r>
-            <w:rPr>
-              <w:b/>
-              <w:bCs/>
-              <w:color w:val="FF0000"/>
-              <w:sz w:val="20"/>
-              <w:szCs w:val="20"/>
-              <w:u w:val="dotted"/>
-            </w:rPr>
-            <w:t>5</w:t>
-          </w:r>
-        </w:sdtContent>
-      </w:sdt>
-      <w:r>
-        <w:rPr>
-          <w:rFonts w:ascii="Arial" w:hAnsi="Arial" w:cs="Arial"/>
-          <w:b/>
-        </w:rPr>
-        <w:t>,</w:t>
-      </w:r>
-      <w:bookmarkEnd w:id="0"/>
-      <w:r>
-        <w:rPr>
-          <w:rFonts w:ascii="Arial" w:hAnsi="Arial" w:cs="Arial"/>
-          <w:b/>
-        </w:rPr>
-        <w:t xml:space="preserve">  </w:t>
-      </w:r>
-      <w:sdt>
-        <w:sdtPr>
-          <w:rPr>
-            <w:rFonts w:ascii="Arial" w:hAnsi="Arial" w:cs="Arial"/>
-            <w:b/>
-          </w:rPr>
-          <w:alias w:val="company_country"/>
-          <w:tag w:val="text"/>
-          <w:id w:val="-1752033107"/>
-          <w:placeholder>
-            <w:docPart w:val="BDFF143989EB4E61A899F204C21ADEC8"/>
-          </w:placeholder>
-        </w:sdtPr>
-        <w:sdtEndPr>
-          <w:rPr>
-            <w:color w:val="FF0000"/>
-          </w:rPr>
-        </w:sdtEndPr>
-        <w:sdtContent>
-          <w:r>
-            <w:rPr>
-              <w:b/>
-              <w:bCs/>
-              <w:color w:val="FF0000"/>
-              <w:sz w:val="20"/>
-              <w:szCs w:val="20"/>
-              <w:u w:val="dotted"/>
-            </w:rPr>
-            <w:t>5</w:t>
-          </w:r>
-        </w:sdtContent>
-      </w:sdt>
     </w:p>
     <w:p>
       <w:pPr>
@@ -715,7 +658,7 @@
               <w:color w:val="FF0000"/>
               <w:u w:val="dotted"/>
             </w:rPr>
-            <w:alias w:val="company_email"/>
+            <w:alias w:val="old_email"/>
             <w:tag w:val="text"/>
             <w:id w:val="-178132128"/>
           </w:sdtPr>
@@ -725,6 +668,8 @@
                 <w:rFonts w:ascii="Arial" w:hAnsi="Arial" w:cs="Arial"/>
                 <w:b/>
                 <w:color w:val="FF0000"/>
+                <w:sz w:val="20"/>
+                <w:szCs w:val="20"/>
                 <w:u w:val="dotted"/>
               </w:rPr>
               <w:t>a</w:t>
@@ -822,7 +767,7 @@
             <w:rFonts w:ascii="Arial" w:hAnsi="Arial" w:cs="Arial"/>
             <w:b/>
           </w:rPr>
-          <w:alias w:val="newco_street"/>
+          <w:alias w:val="company_street"/>
           <w:tag w:val="text"/>
           <w:id w:val="-785575112"/>
           <w:placeholder>
@@ -861,7 +806,7 @@
             <w:rFonts w:ascii="Arial" w:hAnsi="Arial" w:cs="Arial"/>
             <w:b/>
           </w:rPr>
-          <w:alias w:val="newco_city"/>
+          <w:alias w:val="company_city"/>
           <w:tag w:val="text"/>
           <w:id w:val="-1986460766"/>
           <w:placeholder>
@@ -954,7 +899,16 @@
           <w:sz w:val="20"/>
           <w:szCs w:val="20"/>
         </w:rPr>
-        <w:t xml:space="preserve">postal address at  </w:t>
+        <w:t xml:space="preserve">postal address </w:t>
+      </w:r>
+      <w:proofErr w:type="gramStart"/>
+      <w:r>
+        <w:rPr>
+          <w:bCs/>
+          <w:sz w:val="20"/>
+          <w:szCs w:val="20"/>
+        </w:rPr>
+        <w:t xml:space="preserve">at  </w:t>
       </w:r>
       <w:r>
         <w:rPr>
@@ -964,6 +918,7 @@
         </w:rPr>
         <w:tab/>
       </w:r>
+      <w:proofErr w:type="gramEnd"/>
       <w:sdt>
         <w:sdtPr>
           <w:rPr>
@@ -1041,12 +996,13 @@
             <w:rFonts w:ascii="Arial" w:hAnsi="Arial" w:cs="Arial"/>
             <w:b/>
           </w:rPr>
-          <w:alias w:val="newco_email"/>
+          <w:alias w:val="company_email"/>
           <w:tag w:val="text"/>
           <w:id w:val="331961723"/>
           <w:placeholder>
             <w:docPart w:val="744B0CB84F394056B01C6A34B9B02DC8"/>
           </w:placeholder>
+          <w:temporary/>
         </w:sdtPr>
         <w:sdtEndPr>
           <w:rPr>
@@ -1335,13 +1291,23 @@
         </w:rPr>
         <w:t>day of</w:t>
       </w:r>
+      <w:proofErr w:type="gramStart"/>
       <w:r>
         <w:rPr>
           <w:color w:val="FF0000"/>
           <w:sz w:val="20"/>
           <w:szCs w:val="20"/>
         </w:rPr>
-        <w:t xml:space="preserve">..... </w:t>
+        <w:t>.....</w:t>
+      </w:r>
+      <w:proofErr w:type="gramEnd"/>
+      <w:r>
+        <w:rPr>
+          <w:color w:val="FF0000"/>
+          <w:sz w:val="20"/>
+          <w:szCs w:val="20"/>
+        </w:rPr>
+        <w:t xml:space="preserve"> </w:t>
       </w:r>
       <w:sdt>
         <w:sdtPr>
@@ -1459,7 +1425,7 @@
             <w:rFonts w:ascii="Arial" w:hAnsi="Arial" w:cs="Arial"/>
             <w:b/>
           </w:rPr>
-          <w:alias w:val="d1_name"/>
+          <w:alias w:val="s_name"/>
           <w:tag w:val="text"/>
           <w:id w:val="-312104091"/>
           <w:placeholder>
@@ -1510,7 +1476,7 @@
             <w:sz w:val="24"/>
             <w:szCs w:val="24"/>
           </w:rPr>
-          <w:alias w:val="d1_address"/>
+          <w:alias w:val="s_address"/>
           <w:tag w:val="text"/>
           <w:id w:val="-1262288694"/>
           <w:placeholder>
@@ -1603,13 +1569,23 @@
           <w:szCs w:val="20"/>
         </w:rPr>
       </w:pPr>
-      <w:r>
-        <w:rPr>
-          <w:bCs/>
-          <w:sz w:val="20"/>
-          <w:szCs w:val="20"/>
-        </w:rPr>
-        <w:t>NOTES:- (a)  In the case of a change of address, this form must be submitted to the registrar BEFORE the proposed change takes place.</w:t>
+      <w:proofErr w:type="gramStart"/>
+      <w:r>
+        <w:rPr>
+          <w:bCs/>
+          <w:sz w:val="20"/>
+          <w:szCs w:val="20"/>
+        </w:rPr>
+        <w:t>NOTES:-</w:t>
+      </w:r>
+      <w:proofErr w:type="gramEnd"/>
+      <w:r>
+        <w:rPr>
+          <w:bCs/>
+          <w:sz w:val="20"/>
+          <w:szCs w:val="20"/>
+        </w:rPr>
+        <w:t xml:space="preserve"> (a)  In the case of a change of address, this form must be submitted to the registrar BEFORE the proposed change takes place.</w:t>
       </w:r>
     </w:p>
     <w:p>
@@ -4341,35 +4317,6 @@
     </w:docPart>
     <w:docPart>
       <w:docPartPr>
-        <w:name w:val="BDFF143989EB4E61A899F204C21ADEC8"/>
-        <w:category>
-          <w:name w:val="General"/>
-          <w:gallery w:val="placeholder"/>
-        </w:category>
-        <w:types>
-          <w:type w:val="bbPlcHdr"/>
-        </w:types>
-        <w:behaviors>
-          <w:behavior w:val="content"/>
-        </w:behaviors>
-        <w:guid w:val="{64675ABE-6AE7-433F-B42B-62470A3B30CF}"/>
-      </w:docPartPr>
-      <w:docPartBody>
-        <w:p>
-          <w:pPr>
-            <w:pStyle w:val="BDFF143989EB4E61A899F204C21ADEC8"/>
-          </w:pPr>
-          <w:r>
-            <w:rPr>
-              <w:rStyle w:val="PlaceholderText"/>
-            </w:rPr>
-            <w:t>Click or tap here to enter text.</w:t>
-          </w:r>
-        </w:p>
-      </w:docPartBody>
-    </w:docPart>
-    <w:docPart>
-      <w:docPartPr>
         <w:name w:val="44AA96E2D9044352A3735268F5ABE85C"/>
         <w:category>
           <w:name w:val="General"/>
@@ -4654,7 +4601,7 @@
     <w:charset w:val="00"/>
     <w:family w:val="swiss"/>
     <w:pitch w:val="variable"/>
-    <w:sig w:usb0="E4002EFF" w:usb1="C000247B" w:usb2="00000009" w:usb3="00000000" w:csb0="000001FF" w:csb1="00000000"/>
+    <w:sig w:usb0="E4002EFF" w:usb1="C200247B" w:usb2="00000009" w:usb3="00000000" w:csb0="000001FF" w:csb1="00000000"/>
   </w:font>
   <w:font w:name="Segoe UI">
     <w:panose1 w:val="020B0502040204020203"/>
@@ -4675,7 +4622,7 @@
     <w:charset w:val="00"/>
     <w:family w:val="swiss"/>
     <w:pitch w:val="variable"/>
-    <w:sig w:usb0="E4002EFF" w:usb1="C000247B" w:usb2="00000009" w:usb3="00000000" w:csb0="000001FF" w:csb1="00000000"/>
+    <w:sig w:usb0="E4002EFF" w:usb1="C200247B" w:usb2="00000009" w:usb3="00000000" w:csb0="000001FF" w:csb1="00000000"/>
   </w:font>
 </w:fonts>
 </file>
@@ -4697,9 +4644,12 @@
   <w:rsids>
     <w:rsidRoot w:val="00FF6CC7"/>
     <w:rsid w:val="004A035C"/>
+    <w:rsid w:val="00706F2F"/>
     <w:rsid w:val="00754B9F"/>
     <w:rsid w:val="00C91A28"/>
     <w:rsid w:val="00D83D3B"/>
+    <w:rsid w:val="00E26057"/>
+    <w:rsid w:val="00E62A6E"/>
     <w:rsid w:val="00F46B20"/>
     <w:rsid w:val="00FF6CC7"/>
   </w:rsids>
@@ -5176,10 +5126,6 @@
     <w:name w:val="E7254472629C4D42BB2E280CF1DA1BA3"/>
     <w:rsid w:val="00FF6CC7"/>
   </w:style>
-  <w:style w:type="paragraph" w:customStyle="1" w:styleId="BDFF143989EB4E61A899F204C21ADEC8">
-    <w:name w:val="BDFF143989EB4E61A899F204C21ADEC8"/>
-    <w:rsid w:val="00FF6CC7"/>
-  </w:style>
   <w:style w:type="paragraph" w:customStyle="1" w:styleId="44AA96E2D9044352A3735268F5ABE85C">
     <w:name w:val="44AA96E2D9044352A3735268F5ABE85C"/>
     <w:rsid w:val="00FF6CC7"/>

</xml_diff>